<commit_message>
add in census vars to vector
</commit_message>
<xml_diff>
--- a/PharmacyDesertsNational_Notes.docx
+++ b/PharmacyDesertsNational_Notes.docx
@@ -12,6 +12,47 @@
     </w:p>
     <w:p/>
     <w:p>
+      <w:r>
+        <w:t xml:space="preserve">Great summary of </w:t>
+      </w:r>
+      <w:proofErr w:type="spellStart"/>
+      <w:r>
+        <w:t>tidycensus</w:t>
+      </w:r>
+      <w:proofErr w:type="spellEnd"/>
+      <w:r>
+        <w:t xml:space="preserve"> in general: </w:t>
+      </w:r>
+      <w:hyperlink r:id="rId5" w:history="1">
+        <w:r>
+          <w:rPr>
+            <w:rStyle w:val="Hyperlink"/>
+          </w:rPr>
+          <w:t>https://walker-data.com/census-r/index.html</w:t>
+        </w:r>
+      </w:hyperlink>
+      <w:r>
+        <w:t xml:space="preserve"> </w:t>
+      </w:r>
+    </w:p>
+    <w:p>
+      <w:r>
+        <w:t xml:space="preserve">Summary of spatial data in R in general: </w:t>
+      </w:r>
+      <w:hyperlink r:id="rId6" w:history="1">
+        <w:r>
+          <w:rPr>
+            <w:rStyle w:val="Hyperlink"/>
+          </w:rPr>
+          <w:t>https://cengel.github.io/R-spatial/intro.html</w:t>
+        </w:r>
+      </w:hyperlink>
+      <w:r>
+        <w:t xml:space="preserve"> </w:t>
+      </w:r>
+    </w:p>
+    <w:p/>
+    <w:p>
       <w:pPr>
         <w:pStyle w:val="Heading2"/>
       </w:pPr>
@@ -99,7 +140,7 @@
       <w:r>
         <w:t xml:space="preserve"> (</w:t>
       </w:r>
-      <w:hyperlink r:id="rId5" w:history="1">
+      <w:hyperlink r:id="rId7" w:history="1">
         <w:r>
           <w:rPr>
             <w:rStyle w:val="Hyperlink"/>
@@ -149,7 +190,7 @@
       <w:r>
         <w:t xml:space="preserve">Instructions for </w:t>
       </w:r>
-      <w:hyperlink r:id="rId6" w:history="1">
+      <w:hyperlink r:id="rId8" w:history="1">
         <w:r>
           <w:rPr>
             <w:rStyle w:val="Hyperlink"/>
@@ -172,7 +213,7 @@
       <w:r>
         <w:t xml:space="preserve">Dashboard for my </w:t>
       </w:r>
-      <w:hyperlink r:id="rId7" w:history="1">
+      <w:hyperlink r:id="rId9" w:history="1">
         <w:r>
           <w:rPr>
             <w:rStyle w:val="Hyperlink"/>
@@ -304,7 +345,7 @@
       <w:r>
         <w:t xml:space="preserve">Variable table for API: </w:t>
       </w:r>
-      <w:hyperlink r:id="rId8" w:history="1">
+      <w:hyperlink r:id="rId10" w:history="1">
         <w:r>
           <w:rPr>
             <w:rStyle w:val="Hyperlink"/>
@@ -327,7 +368,7 @@
       <w:r>
         <w:t xml:space="preserve">Data explorer census.gov </w:t>
       </w:r>
-      <w:hyperlink r:id="rId9" w:history="1">
+      <w:hyperlink r:id="rId11" w:history="1">
         <w:r>
           <w:rPr>
             <w:rStyle w:val="Hyperlink"/>
@@ -343,6 +384,90 @@
       <w:pPr>
         <w:pStyle w:val="ListParagraph"/>
         <w:numPr>
+          <w:ilvl w:val="1"/>
+          <w:numId w:val="4"/>
+        </w:numPr>
+      </w:pPr>
+      <w:r>
+        <w:t xml:space="preserve">DECENNIAL TABLES: PAGE 139 in this: </w:t>
+      </w:r>
+      <w:hyperlink r:id="rId12" w:history="1">
+        <w:r>
+          <w:rPr>
+            <w:rStyle w:val="Hyperlink"/>
+          </w:rPr>
+          <w:t>https://www2.census.gov/programs-surveys/decennial/2010/technical-documentation/complete-tech-docs/summary-file/sf1.pdf</w:t>
+        </w:r>
+      </w:hyperlink>
+      <w:r>
+        <w:t xml:space="preserve"> </w:t>
+      </w:r>
+    </w:p>
+    <w:p>
+      <w:pPr>
+        <w:pStyle w:val="ListParagraph"/>
+        <w:numPr>
+          <w:ilvl w:val="2"/>
+          <w:numId w:val="4"/>
+        </w:numPr>
+      </w:pPr>
+      <w:r>
+        <w:t xml:space="preserve">Note that decennial is best for getting more accurate population estimates. </w:t>
+      </w:r>
+      <w:proofErr w:type="gramStart"/>
+      <w:r>
+        <w:t>But,</w:t>
+      </w:r>
+      <w:proofErr w:type="gramEnd"/>
+      <w:r>
+        <w:t xml:space="preserve"> it </w:t>
+      </w:r>
+      <w:r>
+        <w:t>doesn’t have enough social variables (e.g., income, vehicle, etc.) to define pharmacy deserts let alone the characteristics of pops living in them.</w:t>
+      </w:r>
+    </w:p>
+    <w:p>
+      <w:pPr>
+        <w:pStyle w:val="ListParagraph"/>
+        <w:numPr>
+          <w:ilvl w:val="2"/>
+          <w:numId w:val="4"/>
+        </w:numPr>
+      </w:pPr>
+      <w:r>
+        <w:t>Consider- define pharmacy desert</w:t>
+      </w:r>
+      <w:r>
+        <w:t xml:space="preserve"> censu</w:t>
+      </w:r>
+      <w:r>
+        <w:t>s</w:t>
+      </w:r>
+      <w:r>
+        <w:t xml:space="preserve"> tracts</w:t>
+      </w:r>
+      <w:r>
+        <w:t xml:space="preserve"> with </w:t>
+      </w:r>
+      <w:r>
+        <w:t>ACS variable estimates.</w:t>
+      </w:r>
+      <w:r>
+        <w:t xml:space="preserve"> </w:t>
+      </w:r>
+      <w:r>
+        <w:t xml:space="preserve">Then get total population in that tract using decennial data as more accurate </w:t>
+      </w:r>
+      <w:proofErr w:type="gramStart"/>
+      <w:r>
+        <w:t>estimate?</w:t>
+      </w:r>
+      <w:proofErr w:type="gramEnd"/>
+    </w:p>
+    <w:p>
+      <w:pPr>
+        <w:pStyle w:val="ListParagraph"/>
+        <w:numPr>
           <w:ilvl w:val="0"/>
           <w:numId w:val="4"/>
         </w:numPr>
@@ -358,7 +483,7 @@
       <w:r>
         <w:t xml:space="preserve"> blog here (</w:t>
       </w:r>
-      <w:hyperlink r:id="rId10" w:history="1">
+      <w:hyperlink r:id="rId13" w:history="1">
         <w:r>
           <w:rPr>
             <w:rStyle w:val="Hyperlink"/>
@@ -662,6 +787,7 @@
         </w:numPr>
       </w:pPr>
       <w:r>
+        <w:lastRenderedPageBreak/>
         <w:t>Demographic and Housing Characteristics summary files, which will include other variables typically included in the decennial Census data (age &amp; sex breakdowns, detailed race &amp; ethnicity)</w:t>
       </w:r>
       <w:r>
@@ -682,7 +808,7 @@
       <w:r>
         <w:t xml:space="preserve">Good resource for decennial notes: </w:t>
       </w:r>
-      <w:hyperlink r:id="rId11" w:anchor="1" w:history="1">
+      <w:hyperlink r:id="rId14" w:anchor="1" w:history="1">
         <w:r>
           <w:rPr>
             <w:rStyle w:val="Hyperlink"/>
@@ -710,6 +836,923 @@
       </w:r>
       <w:r>
         <w:t>If I ever get to this coding stage, I can check what is available in decennial tables at that point in time.</w:t>
+      </w:r>
+    </w:p>
+    <w:p>
+      <w:pPr>
+        <w:rPr>
+          <w:b/>
+          <w:bCs/>
+        </w:rPr>
+      </w:pPr>
+      <w:r>
+        <w:rPr>
+          <w:b/>
+          <w:bCs/>
+        </w:rPr>
+        <w:t>Using the margin of error estimate</w:t>
+      </w:r>
+      <w:r>
+        <w:rPr>
+          <w:b/>
+          <w:bCs/>
+        </w:rPr>
+        <w:t xml:space="preserve"> appropriately</w:t>
+      </w:r>
+      <w:r>
+        <w:rPr>
+          <w:b/>
+          <w:bCs/>
+        </w:rPr>
+        <w:t>:</w:t>
+      </w:r>
+    </w:p>
+    <w:p>
+      <w:pPr>
+        <w:pStyle w:val="ListParagraph"/>
+        <w:numPr>
+          <w:ilvl w:val="0"/>
+          <w:numId w:val="4"/>
+        </w:numPr>
+      </w:pPr>
+      <w:r>
+        <w:t xml:space="preserve">Helpful slides with basic overview of what margin of error vs conf interval vs standard error is and how </w:t>
+      </w:r>
+      <w:proofErr w:type="spellStart"/>
+      <w:r>
+        <w:t>theyre</w:t>
+      </w:r>
+      <w:proofErr w:type="spellEnd"/>
+      <w:r>
+        <w:t xml:space="preserve"> calculated: </w:t>
+      </w:r>
+      <w:hyperlink r:id="rId15" w:history="1">
+        <w:r>
+          <w:rPr>
+            <w:rStyle w:val="Hyperlink"/>
+          </w:rPr>
+          <w:t>https://www.sacog.org/sites/main/files/file-attachments/3-understanding_moes_and_cvs_in_acs_sacog.pdf?1445383556</w:t>
+        </w:r>
+      </w:hyperlink>
+      <w:r>
+        <w:t xml:space="preserve"> </w:t>
+      </w:r>
+    </w:p>
+    <w:p>
+      <w:pPr>
+        <w:pStyle w:val="ListParagraph"/>
+        <w:numPr>
+          <w:ilvl w:val="0"/>
+          <w:numId w:val="4"/>
+        </w:numPr>
+      </w:pPr>
+      <w:r>
+        <w:t xml:space="preserve">Textbook. </w:t>
+      </w:r>
+      <w:hyperlink r:id="rId16" w:history="1">
+        <w:r>
+          <w:rPr>
+            <w:rStyle w:val="Hyperlink"/>
+          </w:rPr>
+          <w:t>https://ccrpc.org/wp-content/uploads/2015/02/american-community-survey-guide.pdf</w:t>
+        </w:r>
+      </w:hyperlink>
+      <w:r>
+        <w:t xml:space="preserve"> </w:t>
+      </w:r>
+      <w:r>
+        <w:t>. Page 3: “Similar to the aggregated count data, margin of error must be calculated when using sample data for proportions, ratios, products, and percent change. The following equations should be used to calculate the margin of error when calculating estimates.”</w:t>
+      </w:r>
+    </w:p>
+    <w:p>
+      <w:pPr>
+        <w:pStyle w:val="ListParagraph"/>
+        <w:numPr>
+          <w:ilvl w:val="0"/>
+          <w:numId w:val="4"/>
+        </w:numPr>
+      </w:pPr>
+      <w:r>
+        <w:t>R</w:t>
+      </w:r>
+      <w:r>
+        <w:t>an W</w:t>
+      </w:r>
+      <w:r>
+        <w:t xml:space="preserve">ei 2023 great article on </w:t>
+      </w:r>
+      <w:r>
+        <w:t xml:space="preserve">MOE in census as applied to residential segregation including good background on census sampling sizes: </w:t>
+      </w:r>
+      <w:hyperlink r:id="rId17" w:history="1">
+        <w:r>
+          <w:rPr>
+            <w:rStyle w:val="Hyperlink"/>
+          </w:rPr>
+          <w:t>https://link.springer.com/article/10.1007/s11113-023-09754-6</w:t>
+        </w:r>
+      </w:hyperlink>
+      <w:r>
+        <w:t xml:space="preserve"> </w:t>
+      </w:r>
+    </w:p>
+    <w:p>
+      <w:pPr>
+        <w:pStyle w:val="ListParagraph"/>
+        <w:numPr>
+          <w:ilvl w:val="0"/>
+          <w:numId w:val="4"/>
+        </w:numPr>
+      </w:pPr>
+      <w:proofErr w:type="spellStart"/>
+      <w:r>
+        <w:t>Boscoe</w:t>
+      </w:r>
+      <w:proofErr w:type="spellEnd"/>
+      <w:r>
+        <w:t xml:space="preserve"> 2022 another great article: </w:t>
+      </w:r>
+      <w:hyperlink r:id="rId18" w:history="1">
+        <w:r>
+          <w:rPr>
+            <w:rStyle w:val="Hyperlink"/>
+          </w:rPr>
+          <w:t>https://www.sciencedirect.com/science/article/pii/S235282732200057X</w:t>
+        </w:r>
+      </w:hyperlink>
+      <w:r>
+        <w:t xml:space="preserve"> </w:t>
+      </w:r>
+    </w:p>
+    <w:p>
+      <w:pPr>
+        <w:pStyle w:val="ListParagraph"/>
+        <w:numPr>
+          <w:ilvl w:val="0"/>
+          <w:numId w:val="4"/>
+        </w:numPr>
+      </w:pPr>
+      <w:r>
+        <w:t xml:space="preserve">“A compass for understanding and using ACS Data: What Researchers need </w:t>
+      </w:r>
+      <w:proofErr w:type="spellStart"/>
+      <w:r>
+        <w:t>ot</w:t>
+      </w:r>
+      <w:proofErr w:type="spellEnd"/>
+      <w:r>
+        <w:t xml:space="preserve"> know.” Census 2009. </w:t>
+      </w:r>
+      <w:hyperlink r:id="rId19" w:history="1">
+        <w:r>
+          <w:rPr>
+            <w:rStyle w:val="Hyperlink"/>
+          </w:rPr>
+          <w:t>https://www.census.gov/content/dam/Census/library/publications/2009/acs/ACSResearch.pdf</w:t>
+        </w:r>
+      </w:hyperlink>
+      <w:r>
+        <w:t xml:space="preserve"> </w:t>
+      </w:r>
+    </w:p>
+    <w:p>
+      <w:pPr>
+        <w:pStyle w:val="ListParagraph"/>
+        <w:numPr>
+          <w:ilvl w:val="0"/>
+          <w:numId w:val="4"/>
+        </w:numPr>
+      </w:pPr>
+      <w:r>
+        <w:t xml:space="preserve">“Best Practices for Reporting American Community Survey in Municipal Planning” </w:t>
+      </w:r>
+      <w:hyperlink r:id="rId20" w:history="1">
+        <w:r>
+          <w:rPr>
+            <w:rStyle w:val="Hyperlink"/>
+          </w:rPr>
+          <w:t>https://www.ccrpcvt.org/wp-content/uploads/2018/10/ACS_Guide_Final_20181003.pdf</w:t>
+        </w:r>
+      </w:hyperlink>
+      <w:r>
+        <w:t xml:space="preserve"> </w:t>
+      </w:r>
+      <w:r>
+        <w:t>.</w:t>
+      </w:r>
+    </w:p>
+    <w:p>
+      <w:pPr>
+        <w:pStyle w:val="ListParagraph"/>
+        <w:numPr>
+          <w:ilvl w:val="1"/>
+          <w:numId w:val="4"/>
+        </w:numPr>
+      </w:pPr>
+      <w:r>
+        <w:t xml:space="preserve">MOE for this population is higher than the estimate itself so data is not reliable, and the data should not be used. </w:t>
+      </w:r>
+      <w:r>
+        <w:rPr>
+          <w:highlight w:val="yellow"/>
+        </w:rPr>
+        <w:t xml:space="preserve">ACTION: In code, add checks here to drop any columns for which </w:t>
+      </w:r>
+      <w:r>
+        <w:rPr>
+          <w:highlight w:val="yellow"/>
+        </w:rPr>
+        <w:t>MOE is &gt; the estimate</w:t>
+      </w:r>
+      <w:r>
+        <w:t>.</w:t>
+      </w:r>
+    </w:p>
+    <w:p>
+      <w:pPr>
+        <w:pStyle w:val="ListParagraph"/>
+        <w:numPr>
+          <w:ilvl w:val="2"/>
+          <w:numId w:val="4"/>
+        </w:numPr>
+      </w:pPr>
+      <w:r>
+        <w:t>And/or. (</w:t>
+      </w:r>
+      <w:proofErr w:type="spellStart"/>
+      <w:r>
+        <w:t>Boscoe</w:t>
+      </w:r>
+      <w:proofErr w:type="spellEnd"/>
+      <w:r>
+        <w:t xml:space="preserve"> 2023): </w:t>
+      </w:r>
+      <w:r>
+        <w:t>We removed census tracts with fewer than 30 households due to measurement unreliability. This value corresponds roughly to a minimum population size of 100 that has been used previously (Diez Roux et al., 2001) given an average household size of about 3 (United States Census Bureau, 2021).</w:t>
+      </w:r>
+    </w:p>
+    <w:p>
+      <w:pPr>
+        <w:pStyle w:val="ListParagraph"/>
+        <w:numPr>
+          <w:ilvl w:val="1"/>
+          <w:numId w:val="4"/>
+        </w:numPr>
+      </w:pPr>
+      <w:r>
+        <w:t xml:space="preserve">This plan uses the coefficient of variation (CV) for data points to determine whether margins of error are too high for a data point to be reliable. When the CV is below 15%, data are considered highly reliable, and these estimates are presented without caveat. When the CV is between 15% and 30%, the plan indicates that the data should be used with caution. Data with a CV over 30% are not reported to avoid unreliability. Methodology drawn from </w:t>
+      </w:r>
+      <w:proofErr w:type="spellStart"/>
+      <w:r>
+        <w:t>Jurjevich</w:t>
+      </w:r>
+      <w:proofErr w:type="spellEnd"/>
+      <w:r>
+        <w:t xml:space="preserve"> et al. “Navigating Statistical Uncertainty.” Journal of the American Planning </w:t>
+      </w:r>
+      <w:r>
+        <w:lastRenderedPageBreak/>
+        <w:t>Association 84, no. 2 (Spring 2018): 112-126. Year-to-year changes between ACS estimates are statistically different unless otherwise reported</w:t>
+      </w:r>
+    </w:p>
+    <w:p>
+      <w:pPr>
+        <w:pStyle w:val="ListParagraph"/>
+        <w:numPr>
+          <w:ilvl w:val="0"/>
+          <w:numId w:val="4"/>
+        </w:numPr>
+      </w:pPr>
+      <w:r>
+        <w:t xml:space="preserve">Advanced users like the Wei article will use the Variance Replicate Tables. (links in this helpful doc: </w:t>
+      </w:r>
+      <w:hyperlink r:id="rId21" w:history="1">
+        <w:r>
+          <w:rPr>
+            <w:rStyle w:val="Hyperlink"/>
+          </w:rPr>
+          <w:t>https://www2.census.gov/programs-surveys/acs/tech_docs/accuracy/MultiyearACSAccuracyofData2015.pdf</w:t>
+        </w:r>
+      </w:hyperlink>
+      <w:r>
+        <w:t xml:space="preserve">) </w:t>
+      </w:r>
+    </w:p>
+    <w:p>
+      <w:pPr>
+        <w:pStyle w:val="ListParagraph"/>
+        <w:numPr>
+          <w:ilvl w:val="1"/>
+          <w:numId w:val="4"/>
+        </w:numPr>
+      </w:pPr>
+      <w:r>
+        <w:t xml:space="preserve">2021 </w:t>
+      </w:r>
+      <w:r>
+        <w:t xml:space="preserve">VRT information and links: </w:t>
+      </w:r>
+      <w:hyperlink r:id="rId22" w:history="1">
+        <w:r>
+          <w:rPr>
+            <w:rStyle w:val="Hyperlink"/>
+          </w:rPr>
+          <w:t>https://www.census.gov/programs-surveys/acs/data/variance-tables.html</w:t>
+        </w:r>
+      </w:hyperlink>
+      <w:r>
+        <w:t xml:space="preserve"> </w:t>
+      </w:r>
+    </w:p>
+    <w:p>
+      <w:pPr>
+        <w:pStyle w:val="ListParagraph"/>
+        <w:numPr>
+          <w:ilvl w:val="1"/>
+          <w:numId w:val="4"/>
+        </w:numPr>
+      </w:pPr>
+      <w:r>
+        <w:t xml:space="preserve">VRT tables available for download here: </w:t>
+      </w:r>
+      <w:hyperlink r:id="rId23" w:history="1">
+        <w:r>
+          <w:rPr>
+            <w:rStyle w:val="Hyperlink"/>
+          </w:rPr>
+          <w:t>https://www2.census.gov/programs-surveys/acs/replicate_estimates/2021/data/5-year/</w:t>
+        </w:r>
+      </w:hyperlink>
+      <w:r>
+        <w:t xml:space="preserve"> </w:t>
+      </w:r>
+    </w:p>
+    <w:p>
+      <w:pPr>
+        <w:pStyle w:val="ListParagraph"/>
+        <w:numPr>
+          <w:ilvl w:val="1"/>
+          <w:numId w:val="4"/>
+        </w:numPr>
+      </w:pPr>
+      <w:r>
+        <w:t>“</w:t>
+      </w:r>
+      <w:r>
+        <w:t>This leads to an exact variance and MOE for user-derived measures by taking into account the covariance between ACS estimates.</w:t>
+      </w:r>
+      <w:r>
+        <w:t>”</w:t>
+      </w:r>
+    </w:p>
+    <w:p>
+      <w:pPr>
+        <w:pStyle w:val="ListParagraph"/>
+        <w:numPr>
+          <w:ilvl w:val="0"/>
+          <w:numId w:val="4"/>
+        </w:numPr>
+      </w:pPr>
+      <w:r>
+        <w:t xml:space="preserve">See </w:t>
+      </w:r>
+      <w:proofErr w:type="spellStart"/>
+      <w:r>
+        <w:t>Starsnic</w:t>
+      </w:r>
+      <w:proofErr w:type="spellEnd"/>
+      <w:r>
+        <w:t xml:space="preserve"> downloaded slides!! “Margins of Error the ACS Way: Working with Variance Replicate Estimate Tables”</w:t>
+      </w:r>
+    </w:p>
+    <w:p>
+      <w:pPr>
+        <w:pStyle w:val="ListParagraph"/>
+        <w:numPr>
+          <w:ilvl w:val="0"/>
+          <w:numId w:val="4"/>
+        </w:numPr>
+      </w:pPr>
+      <w:r>
+        <w:t>Notes for R and MOE</w:t>
+      </w:r>
+    </w:p>
+    <w:p>
+      <w:pPr>
+        <w:pStyle w:val="ListParagraph"/>
+        <w:numPr>
+          <w:ilvl w:val="1"/>
+          <w:numId w:val="4"/>
+        </w:numPr>
+      </w:pPr>
+      <w:r>
+        <w:t xml:space="preserve">Looks like everyone uses </w:t>
+      </w:r>
+      <w:proofErr w:type="spellStart"/>
+      <w:r>
+        <w:t>moe_sum</w:t>
+      </w:r>
+      <w:proofErr w:type="spellEnd"/>
+      <w:r>
+        <w:t xml:space="preserve"> in the </w:t>
+      </w:r>
+      <w:proofErr w:type="spellStart"/>
+      <w:r>
+        <w:t>tidyverse</w:t>
+      </w:r>
+      <w:proofErr w:type="spellEnd"/>
+      <w:r>
+        <w:t xml:space="preserve"> package </w:t>
+      </w:r>
+      <w:hyperlink r:id="rId24" w:anchor="calculating-group-wise-margins-of-error" w:history="1">
+        <w:r>
+          <w:rPr>
+            <w:rStyle w:val="Hyperlink"/>
+          </w:rPr>
+          <w:t>https://walker-data.com/census-r/wrangling-census-data-with-tidyverse-tools.html?q=error#calculating-group-wise-margins-of-error</w:t>
+        </w:r>
+      </w:hyperlink>
+      <w:r>
+        <w:t xml:space="preserve"> </w:t>
+      </w:r>
+    </w:p>
+    <w:p>
+      <w:pPr>
+        <w:pStyle w:val="ListParagraph"/>
+        <w:numPr>
+          <w:ilvl w:val="1"/>
+          <w:numId w:val="4"/>
+        </w:numPr>
+      </w:pPr>
+      <w:r>
+        <w:t xml:space="preserve">Good </w:t>
+      </w:r>
+      <w:proofErr w:type="spellStart"/>
+      <w:r>
+        <w:t>datacamp</w:t>
+      </w:r>
+      <w:proofErr w:type="spellEnd"/>
+      <w:r>
+        <w:t xml:space="preserve"> course explaining: </w:t>
+      </w:r>
+      <w:hyperlink r:id="rId25" w:history="1">
+        <w:r>
+          <w:rPr>
+            <w:rStyle w:val="Hyperlink"/>
+          </w:rPr>
+          <w:t>https://campus.datacamp.com/courses/analyzing-us-census-data-in-r/wrangling-us-census-data?ex=8</w:t>
+        </w:r>
+      </w:hyperlink>
+      <w:r>
+        <w:t xml:space="preserve"> </w:t>
+      </w:r>
+    </w:p>
+    <w:p>
+      <w:pPr>
+        <w:pStyle w:val="ListParagraph"/>
+        <w:numPr>
+          <w:ilvl w:val="1"/>
+          <w:numId w:val="4"/>
+        </w:numPr>
+        <w:rPr>
+          <w:highlight w:val="yellow"/>
+        </w:rPr>
+      </w:pPr>
+      <w:r>
+        <w:t xml:space="preserve">These functions don’t use the VRTs, which are the more accurate way to calculate the SEs. Especially since Wei 2023 notes that segregation indices tend to </w:t>
+      </w:r>
+    </w:p>
+    <w:p>
+      <w:pPr>
+        <w:pStyle w:val="ListParagraph"/>
+        <w:numPr>
+          <w:ilvl w:val="0"/>
+          <w:numId w:val="4"/>
+        </w:numPr>
+      </w:pPr>
+      <w:proofErr w:type="gramStart"/>
+      <w:r>
+        <w:t>Basically</w:t>
+      </w:r>
+      <w:proofErr w:type="gramEnd"/>
+      <w:r>
+        <w:t xml:space="preserve"> I need to decide the best way to apply it…</w:t>
+      </w:r>
+    </w:p>
+    <w:p>
+      <w:pPr>
+        <w:pStyle w:val="ListParagraph"/>
+        <w:numPr>
+          <w:ilvl w:val="1"/>
+          <w:numId w:val="4"/>
+        </w:numPr>
+      </w:pPr>
+      <w:r>
+        <w:t xml:space="preserve">Figure out the right sequence </w:t>
+      </w:r>
+      <w:proofErr w:type="gramStart"/>
+      <w:r>
+        <w:t>in order to</w:t>
+      </w:r>
+      <w:proofErr w:type="gramEnd"/>
+      <w:r>
+        <w:t xml:space="preserve"> calc each part with the variance replicate tables:</w:t>
+      </w:r>
+    </w:p>
+    <w:p>
+      <w:pPr>
+        <w:pStyle w:val="ListParagraph"/>
+        <w:numPr>
+          <w:ilvl w:val="2"/>
+          <w:numId w:val="4"/>
+        </w:numPr>
+      </w:pPr>
+      <w:proofErr w:type="gramStart"/>
+      <w:r>
+        <w:t>Low-access</w:t>
+      </w:r>
+      <w:proofErr w:type="gramEnd"/>
+      <w:r>
+        <w:t xml:space="preserve">: </w:t>
+      </w:r>
+    </w:p>
+    <w:p>
+      <w:pPr>
+        <w:pStyle w:val="ListParagraph"/>
+        <w:numPr>
+          <w:ilvl w:val="3"/>
+          <w:numId w:val="4"/>
+        </w:numPr>
+      </w:pPr>
+      <w:r>
+        <w:t xml:space="preserve">Centroid of block group is in or out of a PD. </w:t>
+      </w:r>
+      <w:r>
+        <w:t>This doesn’t vary. But the adult pop does vary in summing up the block groups. Put vector of block groups</w:t>
+      </w:r>
+      <w:r>
+        <w:t xml:space="preserve"> in </w:t>
+      </w:r>
+      <w:proofErr w:type="spellStart"/>
+      <w:r>
+        <w:t>moe_sum</w:t>
+      </w:r>
+      <w:proofErr w:type="spellEnd"/>
+      <w:r>
+        <w:t xml:space="preserve"> to add up the adult population and get </w:t>
+      </w:r>
+      <w:proofErr w:type="spellStart"/>
+      <w:r>
+        <w:t>moe</w:t>
+      </w:r>
+      <w:proofErr w:type="spellEnd"/>
+      <w:r>
+        <w:t xml:space="preserve"> for that.</w:t>
+      </w:r>
+    </w:p>
+    <w:p>
+      <w:pPr>
+        <w:pStyle w:val="ListParagraph"/>
+        <w:numPr>
+          <w:ilvl w:val="3"/>
+          <w:numId w:val="4"/>
+        </w:numPr>
+      </w:pPr>
+      <w:r>
+        <w:t xml:space="preserve">Then ratio of VRTs </w:t>
+      </w:r>
+      <w:proofErr w:type="gramStart"/>
+      <w:r>
+        <w:t>in order to</w:t>
+      </w:r>
+      <w:proofErr w:type="gramEnd"/>
+      <w:r>
+        <w:t xml:space="preserve"> get proportion of population</w:t>
+      </w:r>
+    </w:p>
+    <w:p>
+      <w:pPr>
+        <w:pStyle w:val="ListParagraph"/>
+        <w:numPr>
+          <w:ilvl w:val="2"/>
+          <w:numId w:val="4"/>
+        </w:numPr>
+      </w:pPr>
+      <w:r>
+        <w:t xml:space="preserve">Low-income: </w:t>
+      </w:r>
+    </w:p>
+    <w:p>
+      <w:pPr>
+        <w:pStyle w:val="ListParagraph"/>
+        <w:numPr>
+          <w:ilvl w:val="3"/>
+          <w:numId w:val="4"/>
+        </w:numPr>
+      </w:pPr>
+      <w:r>
+        <w:t>Sums:</w:t>
+      </w:r>
+    </w:p>
+    <w:p>
+      <w:pPr>
+        <w:pStyle w:val="ListParagraph"/>
+        <w:numPr>
+          <w:ilvl w:val="3"/>
+          <w:numId w:val="4"/>
+        </w:numPr>
+      </w:pPr>
+      <w:r>
+        <w:t>Proportions:</w:t>
+      </w:r>
+    </w:p>
+    <w:p>
+      <w:pPr>
+        <w:pStyle w:val="ListParagraph"/>
+        <w:numPr>
+          <w:ilvl w:val="1"/>
+          <w:numId w:val="4"/>
+        </w:numPr>
+      </w:pPr>
+      <w:proofErr w:type="gramStart"/>
+      <w:r>
+        <w:t>In order to</w:t>
+      </w:r>
+      <w:proofErr w:type="gramEnd"/>
+      <w:r>
+        <w:t xml:space="preserve"> conduct any statistical tests, I need to know the estimate and the associated standard error of each estimate.</w:t>
+      </w:r>
+      <w:r>
+        <w:t xml:space="preserve"> </w:t>
+      </w:r>
+    </w:p>
+    <w:p>
+      <w:pPr>
+        <w:pStyle w:val="ListParagraph"/>
+        <w:numPr>
+          <w:ilvl w:val="1"/>
+          <w:numId w:val="4"/>
+        </w:numPr>
+      </w:pPr>
+      <w:r>
+        <w:rPr>
+          <w:highlight w:val="green"/>
+        </w:rPr>
+        <w:t>Instructions for statistical tests with census data</w:t>
+      </w:r>
+      <w:r>
+        <w:t xml:space="preserve"> : </w:t>
+      </w:r>
+      <w:hyperlink r:id="rId26" w:history="1">
+        <w:r>
+          <w:rPr>
+            <w:rStyle w:val="Hyperlink"/>
+          </w:rPr>
+          <w:t>https://www2.census.gov/programs-surveys/acs/tech_docs/statistical_testing/2019_Instructions_for_Stat_Testing_ACS.pdf</w:t>
+        </w:r>
+      </w:hyperlink>
+      <w:r>
+        <w:t>?</w:t>
+      </w:r>
+      <w:r>
+        <w:t xml:space="preserve"> </w:t>
+      </w:r>
+    </w:p>
+    <w:p>
+      <w:pPr>
+        <w:pStyle w:val="ListParagraph"/>
+        <w:numPr>
+          <w:ilvl w:val="2"/>
+          <w:numId w:val="4"/>
+        </w:numPr>
+      </w:pPr>
+      <w:r>
+        <w:t xml:space="preserve">E.g., significant difference in </w:t>
+      </w:r>
+      <w:r>
+        <w:t xml:space="preserve">proportion of individuals in PD vs not with less than a high school education? Need to know estimate and MOE. </w:t>
+      </w:r>
+      <w:r>
+        <w:lastRenderedPageBreak/>
+        <w:t xml:space="preserve">Calculate the </w:t>
+      </w:r>
+      <w:r>
+        <w:t xml:space="preserve">MOE sum when I add up the age groups, calculate the MOE proportion when I divide the </w:t>
+      </w:r>
+      <w:r>
+        <w:t>n by the N</w:t>
+      </w:r>
+    </w:p>
+    <w:p>
+      <w:pPr>
+        <w:pStyle w:val="ListParagraph"/>
+        <w:numPr>
+          <w:ilvl w:val="2"/>
+          <w:numId w:val="4"/>
+        </w:numPr>
+      </w:pPr>
+      <w:r>
+        <w:t xml:space="preserve">Default is: Standard Error = Margin of Error / 1.645. To change it to a 95% CI, check out </w:t>
+      </w:r>
+      <w:proofErr w:type="spellStart"/>
+      <w:r>
+        <w:t>Starsinic</w:t>
+      </w:r>
+      <w:proofErr w:type="spellEnd"/>
+      <w:r>
+        <w:t xml:space="preserve"> slides</w:t>
+      </w:r>
+      <w:r>
+        <w:t xml:space="preserve"> </w:t>
+      </w:r>
+      <w:r>
+        <w:t xml:space="preserve"> </w:t>
+      </w:r>
+    </w:p>
+    <w:p>
+      <w:pPr>
+        <w:pStyle w:val="ListParagraph"/>
+        <w:numPr>
+          <w:ilvl w:val="2"/>
+          <w:numId w:val="4"/>
+        </w:numPr>
+      </w:pPr>
+      <w:r>
+        <w:t>If one of the estimates is a fixed value or comes from a source without sampling error (such as a count from my IIS data later in Aim 1b), use zero for the standard error for that estimate in the Z-score equation.</w:t>
+      </w:r>
+    </w:p>
+    <w:p>
+      <w:pPr>
+        <w:pStyle w:val="ListParagraph"/>
+        <w:numPr>
+          <w:ilvl w:val="2"/>
+          <w:numId w:val="4"/>
+        </w:numPr>
+      </w:pPr>
+      <w:r>
+        <w:t xml:space="preserve">The more estimates I’m adding up, the more different the MOE might be from the real data. </w:t>
+      </w:r>
+    </w:p>
+    <w:p>
+      <w:pPr>
+        <w:pStyle w:val="ListParagraph"/>
+        <w:numPr>
+          <w:ilvl w:val="2"/>
+          <w:numId w:val="4"/>
+        </w:numPr>
+      </w:pPr>
+      <w:r>
+        <w:t>Page 3 example: example the proportion of persons 25 and over with a high school diploma or higher.</w:t>
+      </w:r>
+    </w:p>
+    <w:p>
+      <w:pPr>
+        <w:pStyle w:val="ListParagraph"/>
+        <w:numPr>
+          <w:ilvl w:val="2"/>
+          <w:numId w:val="4"/>
+        </w:numPr>
+      </w:pPr>
+      <w:r>
+        <w:t xml:space="preserve">Page 4 example: </w:t>
+      </w:r>
+      <w:r>
+        <w:t xml:space="preserve">combining several estimates to create numerator and denominator </w:t>
+      </w:r>
+      <w:r>
+        <w:t>P = (A + B + C) / (D + E).</w:t>
+      </w:r>
+      <w:r>
+        <w:t xml:space="preserve"> Before calculating the SE(P), you would first have to find SE(A+B+C) and SE(D+E). You would then use those SEs to calculate SE(P).</w:t>
+      </w:r>
+      <w:r>
+        <w:t xml:space="preserve"> Can do this all with MOE_SUM and MOE_PRODUCT, however it is more accurate to use the VRTs</w:t>
+      </w:r>
+    </w:p>
+    <w:p>
+      <w:pPr>
+        <w:pStyle w:val="ListParagraph"/>
+        <w:numPr>
+          <w:ilvl w:val="1"/>
+          <w:numId w:val="4"/>
+        </w:numPr>
+      </w:pPr>
+      <w:r>
+        <w:t xml:space="preserve">VRTS WEBINAR: </w:t>
+      </w:r>
+      <w:hyperlink r:id="rId27" w:history="1">
+        <w:r>
+          <w:rPr>
+            <w:rStyle w:val="Hyperlink"/>
+          </w:rPr>
+          <w:t>https://www.census.gov/data/academy/webinars/2020/calculating-margins-of-error-acs.html</w:t>
+        </w:r>
+      </w:hyperlink>
+      <w:r>
+        <w:t xml:space="preserve"> </w:t>
+      </w:r>
+    </w:p>
+    <w:p>
+      <w:pPr>
+        <w:pStyle w:val="ListParagraph"/>
+        <w:numPr>
+          <w:ilvl w:val="1"/>
+          <w:numId w:val="4"/>
+        </w:numPr>
+      </w:pPr>
+      <w:proofErr w:type="gramStart"/>
+      <w:r>
+        <w:t>HOWEVER</w:t>
+      </w:r>
+      <w:proofErr w:type="gramEnd"/>
+      <w:r>
+        <w:t xml:space="preserve"> if VRTS are not available for all the variables we need, we will have to just use the </w:t>
+      </w:r>
+      <w:proofErr w:type="spellStart"/>
+      <w:r>
+        <w:t>moe_sum</w:t>
+      </w:r>
+      <w:proofErr w:type="spellEnd"/>
+      <w:r>
+        <w:t xml:space="preserve"> and </w:t>
+      </w:r>
+      <w:proofErr w:type="spellStart"/>
+      <w:r>
+        <w:t>moe_product</w:t>
+      </w:r>
+      <w:proofErr w:type="spellEnd"/>
+      <w:r>
+        <w:t xml:space="preserve">, or at least for </w:t>
+      </w:r>
+      <w:r>
+        <w:t>the ones without VRTs available.</w:t>
+      </w:r>
+      <w:r>
+        <w:t xml:space="preserve"> </w:t>
+      </w:r>
+    </w:p>
+    <w:p>
+      <w:pPr>
+        <w:pStyle w:val="ListParagraph"/>
+        <w:numPr>
+          <w:ilvl w:val="1"/>
+          <w:numId w:val="4"/>
+        </w:numPr>
+      </w:pPr>
+      <w:r>
+        <w:t xml:space="preserve">Using the Wei 2023 method, I will basically calculate </w:t>
+      </w:r>
+      <w:proofErr w:type="gramStart"/>
+      <w:r>
+        <w:t>the end result</w:t>
+      </w:r>
+      <w:proofErr w:type="gramEnd"/>
+      <w:r>
+        <w:t xml:space="preserve"> I need 80 times using the VRTs to get the variance.</w:t>
+      </w:r>
+      <w:r>
+        <w:t xml:space="preserve"> </w:t>
+      </w:r>
+    </w:p>
+    <w:p>
+      <w:pPr>
+        <w:pStyle w:val="ListParagraph"/>
+        <w:numPr>
+          <w:ilvl w:val="2"/>
+          <w:numId w:val="4"/>
+        </w:numPr>
+      </w:pPr>
+      <w:r>
+        <w:t>“</w:t>
+      </w:r>
+      <w:proofErr w:type="gramStart"/>
+      <w:r>
+        <w:t>we</w:t>
+      </w:r>
+      <w:proofErr w:type="gramEnd"/>
+      <w:r>
+        <w:t xml:space="preserve"> rely upon the VRT to incorporate ACS data uncertainty into segregation measures. Specifically, we compute the segregation measure for each replicate estimate in addition to the published full sample estimate. Then we compute the variance of segregation measures using the same method as the one employed by the ACS during its production.</w:t>
+      </w:r>
+      <w:r>
+        <w:t>”</w:t>
+      </w:r>
+    </w:p>
+    <w:p>
+      <w:pPr>
+        <w:pStyle w:val="ListParagraph"/>
+        <w:numPr>
+          <w:ilvl w:val="2"/>
+          <w:numId w:val="4"/>
+        </w:numPr>
+      </w:pPr>
+      <w:r>
+        <w:t>“</w:t>
+      </w:r>
+      <w:r>
+        <w:t>Because each set of replicate estimates are estimated using a consistent set of sample weights as mentioned earlier, the correlation or covariance among the same set of replicate estimates is preserved. For example, if the first tract’s white population is positively correlated with the second tract’s white population, this relationship will remain in the replicate estimates even though the individual estimates vary across the 80 sets of replicate estimates.</w:t>
+      </w:r>
+      <w:r>
+        <w:t>”</w:t>
       </w:r>
     </w:p>
     <w:sectPr>
@@ -865,7 +1908,7 @@
         <w:rFonts w:ascii="Courier New" w:hAnsi="Courier New" w:cs="Courier New" w:hint="default"/>
       </w:rPr>
     </w:lvl>
-    <w:lvl w:ilvl="2" w:tplc="04090005" w:tentative="1">
+    <w:lvl w:ilvl="2" w:tplc="04090005">
       <w:start w:val="1"/>
       <w:numFmt w:val="bullet"/>
       <w:lvlText w:val=""/>
@@ -877,7 +1920,7 @@
         <w:rFonts w:ascii="Wingdings" w:hAnsi="Wingdings" w:hint="default"/>
       </w:rPr>
     </w:lvl>
-    <w:lvl w:ilvl="3" w:tplc="04090001" w:tentative="1">
+    <w:lvl w:ilvl="3" w:tplc="04090001">
       <w:start w:val="1"/>
       <w:numFmt w:val="bullet"/>
       <w:lvlText w:val=""/>
@@ -889,7 +1932,7 @@
         <w:rFonts w:ascii="Symbol" w:hAnsi="Symbol" w:hint="default"/>
       </w:rPr>
     </w:lvl>
-    <w:lvl w:ilvl="4" w:tplc="04090003" w:tentative="1">
+    <w:lvl w:ilvl="4" w:tplc="04090003">
       <w:start w:val="1"/>
       <w:numFmt w:val="bullet"/>
       <w:lvlText w:val="o"/>

</xml_diff>

<commit_message>
median income by msa
</commit_message>
<xml_diff>
--- a/PharmacyDesertsNational_Notes.docx
+++ b/PharmacyDesertsNational_Notes.docx
@@ -297,15 +297,7 @@
         </w:numPr>
       </w:pPr>
       <w:r>
-        <w:t xml:space="preserve">Geography = loop function for all of </w:t>
-      </w:r>
-      <w:proofErr w:type="gramStart"/>
-      <w:r>
-        <w:t>US</w:t>
-      </w:r>
-      <w:proofErr w:type="gramEnd"/>
-      <w:r>
-        <w:t xml:space="preserve"> states</w:t>
+        <w:t>Geography = loop function for all of US states</w:t>
       </w:r>
       <w:r>
         <w:t>, then counties, then tracts</w:t>
@@ -840,6 +832,50 @@
     </w:p>
     <w:p>
       <w:pPr>
+        <w:pStyle w:val="ListParagraph"/>
+        <w:numPr>
+          <w:ilvl w:val="0"/>
+          <w:numId w:val="4"/>
+        </w:numPr>
+      </w:pPr>
+      <w:r>
+        <w:t>Income thresholds:</w:t>
+      </w:r>
+    </w:p>
+    <w:p>
+      <w:pPr>
+        <w:pStyle w:val="ListParagraph"/>
+        <w:numPr>
+          <w:ilvl w:val="2"/>
+          <w:numId w:val="4"/>
+        </w:numPr>
+      </w:pPr>
+      <w:r>
+        <w:t xml:space="preserve">If a tract is in </w:t>
+      </w:r>
+      <w:proofErr w:type="gramStart"/>
+      <w:r>
+        <w:t>a</w:t>
+      </w:r>
+      <w:proofErr w:type="gramEnd"/>
+      <w:r>
+        <w:t xml:space="preserve"> MSA, use the median household income of the MSA</w:t>
+      </w:r>
+    </w:p>
+    <w:p>
+      <w:pPr>
+        <w:pStyle w:val="ListParagraph"/>
+        <w:numPr>
+          <w:ilvl w:val="2"/>
+          <w:numId w:val="4"/>
+        </w:numPr>
+      </w:pPr>
+      <w:r>
+        <w:t>If not in an MSA, use median household income of the state</w:t>
+      </w:r>
+    </w:p>
+    <w:p>
+      <w:pPr>
         <w:rPr>
           <w:b/>
           <w:bCs/>
@@ -1100,7 +1136,11 @@
         </w:numPr>
       </w:pPr>
       <w:r>
-        <w:t xml:space="preserve">This plan uses the coefficient of variation (CV) for data points to determine whether margins of error are too high for a data point to be reliable. When the CV is below 15%, data are considered highly reliable, and these estimates are presented without caveat. When the CV is between 15% and 30%, the plan indicates that the data should be used with caution. Data with a CV over 30% are not reported to avoid unreliability. Methodology drawn from </w:t>
+        <w:t xml:space="preserve">This plan uses the coefficient of variation (CV) for data points to determine whether margins of error are too high for a data point to be reliable. When the CV is below 15%, data are considered highly reliable, and these estimates are presented without caveat. When the CV is between 15% and 30%, the plan </w:t>
+      </w:r>
+      <w:r>
+        <w:lastRenderedPageBreak/>
+        <w:t xml:space="preserve">indicates that the data should be used with caution. Data with a CV over 30% are not reported to avoid unreliability. Methodology drawn from </w:t>
       </w:r>
       <w:proofErr w:type="spellStart"/>
       <w:r>
@@ -1108,11 +1148,7 @@
       </w:r>
       <w:proofErr w:type="spellEnd"/>
       <w:r>
-        <w:t xml:space="preserve"> et al. “Navigating Statistical Uncertainty.” Journal of the American Planning </w:t>
-      </w:r>
-      <w:r>
-        <w:lastRenderedPageBreak/>
-        <w:t>Association 84, no. 2 (Spring 2018): 112-126. Year-to-year changes between ACS estimates are statistically different unless otherwise reported</w:t>
+        <w:t xml:space="preserve"> et al. “Navigating Statistical Uncertainty.” Journal of the American Planning Association 84, no. 2 (Spring 2018): 112-126. Year-to-year changes between ACS estimates are statistically different unless otherwise reported</w:t>
       </w:r>
     </w:p>
     <w:p>
@@ -1348,15 +1384,73 @@
         </w:numPr>
       </w:pPr>
       <w:r>
-        <w:t xml:space="preserve">Figure out the right sequence </w:t>
-      </w:r>
+        <w:t>Figure out the right sequence in order to</w:t>
+      </w:r>
+      <w:r>
+        <w:t xml:space="preserve"> calc each part with the variance replicate tables:</w:t>
+      </w:r>
+    </w:p>
+    <w:p>
+      <w:pPr>
+        <w:pStyle w:val="ListParagraph"/>
+        <w:numPr>
+          <w:ilvl w:val="2"/>
+          <w:numId w:val="4"/>
+        </w:numPr>
+      </w:pPr>
       <w:proofErr w:type="gramStart"/>
       <w:r>
-        <w:t>in order to</w:t>
+        <w:t>Low-access</w:t>
       </w:r>
       <w:proofErr w:type="gramEnd"/>
       <w:r>
-        <w:t xml:space="preserve"> calc each part with the variance replicate tables:</w:t>
+        <w:t xml:space="preserve">: </w:t>
+      </w:r>
+    </w:p>
+    <w:p>
+      <w:pPr>
+        <w:pStyle w:val="ListParagraph"/>
+        <w:numPr>
+          <w:ilvl w:val="3"/>
+          <w:numId w:val="4"/>
+        </w:numPr>
+      </w:pPr>
+      <w:r>
+        <w:t xml:space="preserve">Centroid of block group is in or out of a PD. </w:t>
+      </w:r>
+      <w:r>
+        <w:t>This doesn’t vary. But the adult pop does vary in summing up the block groups. Put vector of block groups</w:t>
+      </w:r>
+      <w:r>
+        <w:t xml:space="preserve"> in </w:t>
+      </w:r>
+      <w:proofErr w:type="spellStart"/>
+      <w:r>
+        <w:t>moe_sum</w:t>
+      </w:r>
+      <w:proofErr w:type="spellEnd"/>
+      <w:r>
+        <w:t xml:space="preserve"> to add up the adult population and get </w:t>
+      </w:r>
+      <w:proofErr w:type="spellStart"/>
+      <w:r>
+        <w:t>moe</w:t>
+      </w:r>
+      <w:proofErr w:type="spellEnd"/>
+      <w:r>
+        <w:t xml:space="preserve"> for that.</w:t>
+      </w:r>
+    </w:p>
+    <w:p>
+      <w:pPr>
+        <w:pStyle w:val="ListParagraph"/>
+        <w:numPr>
+          <w:ilvl w:val="3"/>
+          <w:numId w:val="4"/>
+        </w:numPr>
+      </w:pPr>
+      <w:r>
+        <w:t>Then ratio of VRTs in order to get proportion of population</w:t>
       </w:r>
     </w:p>
     <w:p>
@@ -1367,13 +1461,8 @@
           <w:numId w:val="4"/>
         </w:numPr>
       </w:pPr>
-      <w:proofErr w:type="gramStart"/>
-      <w:r>
-        <w:t>Low-access</w:t>
-      </w:r>
-      <w:proofErr w:type="gramEnd"/>
-      <w:r>
-        <w:t xml:space="preserve">: </w:t>
+      <w:r>
+        <w:t xml:space="preserve">Low-income: </w:t>
       </w:r>
     </w:p>
     <w:p>
@@ -1385,29 +1474,7 @@
         </w:numPr>
       </w:pPr>
       <w:r>
-        <w:t xml:space="preserve">Centroid of block group is in or out of a PD. </w:t>
-      </w:r>
-      <w:r>
-        <w:t>This doesn’t vary. But the adult pop does vary in summing up the block groups. Put vector of block groups</w:t>
-      </w:r>
-      <w:r>
-        <w:t xml:space="preserve"> in </w:t>
-      </w:r>
-      <w:proofErr w:type="spellStart"/>
-      <w:r>
-        <w:t>moe_sum</w:t>
-      </w:r>
-      <w:proofErr w:type="spellEnd"/>
-      <w:r>
-        <w:t xml:space="preserve"> to add up the adult population and get </w:t>
-      </w:r>
-      <w:proofErr w:type="spellStart"/>
-      <w:r>
-        <w:t>moe</w:t>
-      </w:r>
-      <w:proofErr w:type="spellEnd"/>
-      <w:r>
-        <w:t xml:space="preserve"> for that.</w:t>
+        <w:t>Sums:</w:t>
       </w:r>
     </w:p>
     <w:p>
@@ -1419,50 +1486,6 @@
         </w:numPr>
       </w:pPr>
       <w:r>
-        <w:t xml:space="preserve">Then ratio of VRTs </w:t>
-      </w:r>
-      <w:proofErr w:type="gramStart"/>
-      <w:r>
-        <w:t>in order to</w:t>
-      </w:r>
-      <w:proofErr w:type="gramEnd"/>
-      <w:r>
-        <w:t xml:space="preserve"> get proportion of population</w:t>
-      </w:r>
-    </w:p>
-    <w:p>
-      <w:pPr>
-        <w:pStyle w:val="ListParagraph"/>
-        <w:numPr>
-          <w:ilvl w:val="2"/>
-          <w:numId w:val="4"/>
-        </w:numPr>
-      </w:pPr>
-      <w:r>
-        <w:t xml:space="preserve">Low-income: </w:t>
-      </w:r>
-    </w:p>
-    <w:p>
-      <w:pPr>
-        <w:pStyle w:val="ListParagraph"/>
-        <w:numPr>
-          <w:ilvl w:val="3"/>
-          <w:numId w:val="4"/>
-        </w:numPr>
-      </w:pPr>
-      <w:r>
-        <w:t>Sums:</w:t>
-      </w:r>
-    </w:p>
-    <w:p>
-      <w:pPr>
-        <w:pStyle w:val="ListParagraph"/>
-        <w:numPr>
-          <w:ilvl w:val="3"/>
-          <w:numId w:val="4"/>
-        </w:numPr>
-      </w:pPr>
-      <w:r>
         <w:t>Proportions:</w:t>
       </w:r>
     </w:p>
@@ -1474,13 +1497,8 @@
           <w:numId w:val="4"/>
         </w:numPr>
       </w:pPr>
-      <w:proofErr w:type="gramStart"/>
-      <w:r>
-        <w:t>In order to</w:t>
-      </w:r>
-      <w:proofErr w:type="gramEnd"/>
-      <w:r>
-        <w:t xml:space="preserve"> conduct any statistical tests, I need to know the estimate and the associated standard error of each estimate.</w:t>
+      <w:r>
+        <w:t>In order to conduct any statistical tests, I need to know the estimate and the associated standard error of each estimate.</w:t>
       </w:r>
       <w:r>
         <w:t xml:space="preserve"> </w:t>
@@ -1508,7 +1526,14 @@
           <w:rPr>
             <w:rStyle w:val="Hyperlink"/>
           </w:rPr>
-          <w:t>https://www2.census.gov/programs-surveys/acs/tech_docs/statistical_testing/2019_Instructions_for_Stat_Testing_ACS.pdf</w:t>
+          <w:t>https://www2.census.gov/programs-</w:t>
+        </w:r>
+        <w:r>
+          <w:rPr>
+            <w:rStyle w:val="Hyperlink"/>
+          </w:rPr>
+          <w:lastRenderedPageBreak/>
+          <w:t>surveys/acs/tech_docs/statistical_testing/2019_Instructions_for_Stat_Testing_ACS.pdf</w:t>
         </w:r>
       </w:hyperlink>
       <w:r>
@@ -1530,11 +1555,7 @@
         <w:t xml:space="preserve">E.g., significant difference in </w:t>
       </w:r>
       <w:r>
-        <w:t xml:space="preserve">proportion of individuals in PD vs not with less than a high school education? Need to know estimate and MOE. </w:t>
-      </w:r>
-      <w:r>
-        <w:lastRenderedPageBreak/>
-        <w:t xml:space="preserve">Calculate the </w:t>
+        <w:t xml:space="preserve">proportion of individuals in PD vs not with less than a high school education? Need to know estimate and MOE. Calculate the </w:t>
       </w:r>
       <w:r>
         <w:t xml:space="preserve">MOE sum when I add up the age groups, calculate the MOE proportion when I divide the </w:t>
@@ -1702,13 +1723,8 @@
       <w:r>
         <w:t xml:space="preserve">Using the Wei 2023 method, I will basically calculate </w:t>
       </w:r>
-      <w:proofErr w:type="gramStart"/>
-      <w:r>
-        <w:t>the end result</w:t>
-      </w:r>
-      <w:proofErr w:type="gramEnd"/>
-      <w:r>
-        <w:t xml:space="preserve"> I need 80 times using the VRTs to get the variance.</w:t>
+      <w:r>
+        <w:t>the end result I need 80 times using the VRTs to get the variance.</w:t>
       </w:r>
       <w:r>
         <w:t xml:space="preserve"> </w:t>

</xml_diff>